<commit_message>
making the i on illustrator a captial on my resume
</commit_message>
<xml_diff>
--- a/pdfux/LanaSmith-Resume.docx
+++ b/pdfux/LanaSmith-Resume.docx
@@ -236,7 +236,23 @@
           <w:rFonts w:cs="Arial"/>
           <w:bCs/>
         </w:rPr>
-        <w:t>Adobe illustrator, Adobe Photoshop, InDesign</w:t>
+        <w:t xml:space="preserve">Adobe </w:t>
+      </w:r>
+      <w:r>
+        <w:rPr>
+          <w:rFonts w:cs="Arial"/>
+          <w:bCs/>
+        </w:rPr>
+        <w:t>I</w:t>
+      </w:r>
+      <w:bookmarkStart w:id="0" w:name="_GoBack"/>
+      <w:bookmarkEnd w:id="0"/>
+      <w:r>
+        <w:rPr>
+          <w:rFonts w:cs="Arial"/>
+          <w:bCs/>
+        </w:rPr>
+        <w:t>llustrator, Adobe Photoshop, InDesign</w:t>
       </w:r>
     </w:p>
     <w:p>
@@ -1179,10 +1195,7 @@
         </w:rPr>
       </w:pPr>
     </w:p>
-    <w:p>
-      <w:bookmarkStart w:id="0" w:name="_GoBack"/>
-      <w:bookmarkEnd w:id="0"/>
-    </w:p>
+    <w:p/>
     <w:sectPr>
       <w:pgSz w:w="12240" w:h="15840"/>
       <w:pgMar w:top="1152" w:right="1440" w:bottom="1152" w:left="1440" w:header="720" w:footer="720" w:gutter="0"/>

</xml_diff>